<commit_message>
added output screen shots for test files
</commit_message>
<xml_diff>
--- a/UAT Test Cases.docx
+++ b/UAT Test Cases.docx
@@ -8,69 +8,13 @@
         <w:spacing w:before="0" w:after="0"/>
         <w:rPr>
           <w:rFonts w:ascii="Arial" w:hAnsi="Arial"/>
-          <w:i/>
-          <w:color w:val="0000FF"/>
-          <w:sz w:val="20"/>
-        </w:rPr>
-      </w:pPr>
-      <w:r>
-        <w:rPr>
-          <w:rFonts w:ascii="Arial" w:hAnsi="Arial"/>
-          <w:i/>
-          <w:color w:val="0000FF"/>
-          <w:sz w:val="20"/>
-        </w:rPr>
-        <w:t xml:space="preserve">[The </w:t>
-      </w:r>
-      <w:r>
-        <w:rPr>
-          <w:rFonts w:ascii="Arial" w:hAnsi="Arial"/>
-          <w:i/>
-          <w:color w:val="0000FF"/>
-          <w:sz w:val="20"/>
-        </w:rPr>
-        <w:t xml:space="preserve">Test Case ID should be unique. In addition, the name of each Test Case </w:t>
-      </w:r>
-      <w:r>
-        <w:rPr>
-          <w:rFonts w:ascii="Arial" w:hAnsi="Arial"/>
-          <w:i/>
-          <w:color w:val="0000FF"/>
-          <w:sz w:val="20"/>
-        </w:rPr>
-        <w:t>should refle</w:t>
-      </w:r>
-      <w:r>
-        <w:rPr>
-          <w:rFonts w:ascii="Arial" w:hAnsi="Arial"/>
-          <w:i/>
-          <w:color w:val="0000FF"/>
-          <w:sz w:val="20"/>
-        </w:rPr>
-        <w:t xml:space="preserve">ct the intent of the test case, ideally expressed as a </w:t>
-      </w:r>
-      <w:r>
-        <w:rPr>
-          <w:rFonts w:ascii="Arial" w:hAnsi="Arial"/>
-          <w:i/>
-          <w:color w:val="0000FF"/>
-          <w:sz w:val="20"/>
-        </w:rPr>
-        <w:t>Boolean condition.]</w:t>
-      </w:r>
-    </w:p>
-    <w:p>
-      <w:pPr>
-        <w:pStyle w:val="bp"/>
-        <w:spacing w:before="0" w:after="0"/>
-        <w:rPr>
-          <w:rFonts w:ascii="Arial" w:hAnsi="Arial"/>
-          <w:b/>
           <w:color w:val="0000FF"/>
           <w:sz w:val="28"/>
           <w:szCs w:val="28"/>
         </w:rPr>
       </w:pPr>
+      <w:bookmarkStart w:id="0" w:name="_GoBack"/>
+      <w:bookmarkEnd w:id="0"/>
     </w:p>
     <w:p>
       <w:pPr>
@@ -92,16 +36,7 @@
           <w:sz w:val="24"/>
           <w:szCs w:val="24"/>
         </w:rPr>
-        <w:t>&lt;Test Case ID&gt;</w:t>
-      </w:r>
-      <w:r>
-        <w:rPr>
-          <w:rFonts w:ascii="Arial" w:hAnsi="Arial"/>
-          <w:b/>
-          <w:sz w:val="24"/>
-          <w:szCs w:val="24"/>
-        </w:rPr>
-        <w:t xml:space="preserve"> - </w:t>
+        <w:t>&lt;1</w:t>
       </w:r>
       <w:r>
         <w:rPr>
@@ -111,7 +46,7 @@
           <w:sz w:val="24"/>
           <w:szCs w:val="24"/>
         </w:rPr>
-        <w:t>&lt;Test Case Name&gt;</w:t>
+        <w:t>&gt;</w:t>
       </w:r>
       <w:r>
         <w:rPr>
@@ -120,157 +55,9 @@
           <w:sz w:val="24"/>
           <w:szCs w:val="24"/>
         </w:rPr>
-        <w:t>:</w:t>
-      </w:r>
-    </w:p>
-    <w:p>
-      <w:pPr>
-        <w:pStyle w:val="bp"/>
-        <w:spacing w:before="0" w:after="0"/>
-        <w:rPr>
-          <w:rFonts w:ascii="Arial" w:hAnsi="Arial"/>
-          <w:sz w:val="20"/>
-        </w:rPr>
-      </w:pPr>
-      <w:r>
-        <w:rPr>
-          <w:rFonts w:ascii="Arial" w:hAnsi="Arial"/>
-          <w:sz w:val="20"/>
-          <w:u w:val="single"/>
-        </w:rPr>
-        <w:t>Description</w:t>
-      </w:r>
-      <w:r>
-        <w:rPr>
-          <w:rFonts w:ascii="Arial" w:hAnsi="Arial"/>
-          <w:sz w:val="20"/>
-        </w:rPr>
-        <w:t xml:space="preserve">: </w:t>
-      </w:r>
-      <w:r>
-        <w:rPr>
-          <w:rFonts w:ascii="Arial" w:hAnsi="Arial"/>
-          <w:color w:val="0000FF"/>
-          <w:sz w:val="20"/>
-        </w:rPr>
-        <w:t>[Describe the logical condition that the Test Case evaluates. Include the expected result.]</w:t>
-      </w:r>
-    </w:p>
-    <w:p>
-      <w:pPr>
-        <w:pStyle w:val="bp"/>
-        <w:spacing w:before="0" w:after="0"/>
-        <w:rPr>
-          <w:rFonts w:ascii="Arial" w:hAnsi="Arial"/>
-          <w:sz w:val="20"/>
-        </w:rPr>
-      </w:pPr>
-      <w:r>
-        <w:rPr>
-          <w:rFonts w:ascii="Arial" w:hAnsi="Arial"/>
-          <w:sz w:val="20"/>
-          <w:u w:val="single"/>
-        </w:rPr>
-        <w:t>Pre-conditions</w:t>
-      </w:r>
-      <w:r>
-        <w:rPr>
-          <w:rFonts w:ascii="Arial" w:hAnsi="Arial"/>
-          <w:sz w:val="20"/>
-        </w:rPr>
-        <w:t xml:space="preserve">: </w:t>
-      </w:r>
-      <w:r>
-        <w:rPr>
-          <w:rFonts w:ascii="Arial" w:hAnsi="Arial"/>
-          <w:color w:val="0000FF"/>
-          <w:sz w:val="20"/>
-        </w:rPr>
-        <w:t>[List conditions that must be true before this Test Case can start.]</w:t>
-      </w:r>
-    </w:p>
-    <w:p>
-      <w:pPr>
-        <w:pStyle w:val="bp"/>
-        <w:spacing w:before="0" w:after="0"/>
-        <w:rPr>
-          <w:rFonts w:ascii="Arial" w:hAnsi="Arial"/>
-          <w:sz w:val="20"/>
-        </w:rPr>
-      </w:pPr>
-      <w:r>
-        <w:rPr>
-          <w:rFonts w:ascii="Arial" w:hAnsi="Arial"/>
-          <w:sz w:val="20"/>
-          <w:u w:val="single"/>
-        </w:rPr>
-        <w:t>Post-conditions</w:t>
-      </w:r>
-      <w:r>
-        <w:rPr>
-          <w:rFonts w:ascii="Arial" w:hAnsi="Arial"/>
-          <w:sz w:val="20"/>
-        </w:rPr>
-        <w:t xml:space="preserve">: </w:t>
-      </w:r>
-      <w:r>
-        <w:rPr>
-          <w:rFonts w:ascii="Arial" w:hAnsi="Arial"/>
-          <w:color w:val="0000FF"/>
-          <w:sz w:val="20"/>
-        </w:rPr>
-        <w:t>[List conditions that should be true when this Test Case ends.]</w:t>
-      </w:r>
-    </w:p>
-    <w:p>
-      <w:pPr>
-        <w:pStyle w:val="bp"/>
-        <w:spacing w:before="0" w:after="0"/>
-        <w:rPr>
-          <w:rFonts w:ascii="Arial" w:hAnsi="Arial"/>
-          <w:sz w:val="20"/>
-        </w:rPr>
-      </w:pPr>
-      <w:r>
-        <w:rPr>
-          <w:rFonts w:ascii="Arial" w:hAnsi="Arial"/>
-          <w:sz w:val="20"/>
-          <w:u w:val="single"/>
-        </w:rPr>
-        <w:t>Data required</w:t>
-      </w:r>
-      <w:r>
-        <w:rPr>
-          <w:rFonts w:ascii="Arial" w:hAnsi="Arial"/>
-          <w:sz w:val="20"/>
-        </w:rPr>
-        <w:t xml:space="preserve">: </w:t>
-      </w:r>
-      <w:r>
-        <w:rPr>
-          <w:rFonts w:ascii="Arial" w:hAnsi="Arial"/>
-          <w:color w:val="0000FF"/>
-          <w:sz w:val="20"/>
-        </w:rPr>
-        <w:t>[Identify the type of data required for this Test Case.]</w:t>
-      </w:r>
-    </w:p>
-    <w:p>
-      <w:pPr>
-        <w:pStyle w:val="bp"/>
-        <w:spacing w:before="0" w:after="0"/>
-        <w:rPr>
-          <w:rFonts w:ascii="Arial" w:hAnsi="Arial"/>
-          <w:color w:val="0000FF"/>
-          <w:sz w:val="28"/>
-          <w:szCs w:val="28"/>
-        </w:rPr>
-      </w:pPr>
-    </w:p>
-    <w:p>
-      <w:pPr>
-        <w:pStyle w:val="bp"/>
-        <w:spacing w:before="0" w:after="0"/>
+        <w:t xml:space="preserve"> - </w:t>
+      </w:r>
+      <w:r>
         <w:rPr>
           <w:rFonts w:ascii="Arial" w:hAnsi="Arial"/>
           <w:b/>
@@ -278,7 +65,8 @@
           <w:sz w:val="24"/>
           <w:szCs w:val="24"/>
         </w:rPr>
-      </w:pPr>
+        <w:t>&lt;Incorrect payout</w:t>
+      </w:r>
       <w:r>
         <w:rPr>
           <w:rFonts w:ascii="Arial" w:hAnsi="Arial"/>
@@ -287,9 +75,408 @@
           <w:sz w:val="24"/>
           <w:szCs w:val="24"/>
         </w:rPr>
-        <w:t>&lt;1</w:t>
-      </w:r>
-      <w:r>
+        <w:t>&gt;</w:t>
+      </w:r>
+      <w:r>
+        <w:rPr>
+          <w:rFonts w:ascii="Arial" w:hAnsi="Arial"/>
+          <w:b/>
+          <w:sz w:val="24"/>
+          <w:szCs w:val="24"/>
+        </w:rPr>
+        <w:t>:</w:t>
+      </w:r>
+    </w:p>
+    <w:p>
+      <w:pPr>
+        <w:pStyle w:val="bp"/>
+        <w:spacing w:before="0" w:after="0"/>
+        <w:rPr>
+          <w:rFonts w:ascii="Arial" w:hAnsi="Arial"/>
+          <w:sz w:val="20"/>
+        </w:rPr>
+      </w:pPr>
+      <w:r>
+        <w:rPr>
+          <w:rFonts w:ascii="Arial" w:hAnsi="Arial"/>
+          <w:sz w:val="20"/>
+          <w:u w:val="single"/>
+        </w:rPr>
+        <w:t>Description</w:t>
+      </w:r>
+      <w:r>
+        <w:rPr>
+          <w:rFonts w:ascii="Arial" w:hAnsi="Arial"/>
+          <w:sz w:val="20"/>
+        </w:rPr>
+        <w:t xml:space="preserve">: </w:t>
+      </w:r>
+      <w:r>
+        <w:rPr>
+          <w:rFonts w:ascii="Arial" w:hAnsi="Arial"/>
+          <w:sz w:val="20"/>
+        </w:rPr>
+        <w:t>reproduces the bug that</w:t>
+      </w:r>
+      <w:r>
+        <w:rPr>
+          <w:rFonts w:ascii="Arial" w:hAnsi="Arial"/>
+          <w:sz w:val="20"/>
+        </w:rPr>
+        <w:t xml:space="preserve"> occurs</w:t>
+      </w:r>
+      <w:r>
+        <w:rPr>
+          <w:rFonts w:ascii="Arial" w:hAnsi="Arial"/>
+          <w:sz w:val="20"/>
+        </w:rPr>
+        <w:t xml:space="preserve"> when a player wins a bet </w:t>
+      </w:r>
+      <w:r>
+        <w:rPr>
+          <w:rFonts w:ascii="Arial" w:hAnsi="Arial"/>
+          <w:sz w:val="20"/>
+        </w:rPr>
+        <w:t>with only on</w:t>
+      </w:r>
+      <w:r>
+        <w:rPr>
+          <w:rFonts w:ascii="Arial" w:hAnsi="Arial"/>
+          <w:sz w:val="20"/>
+        </w:rPr>
+        <w:t>e</w:t>
+      </w:r>
+      <w:r>
+        <w:rPr>
+          <w:rFonts w:ascii="Arial" w:hAnsi="Arial"/>
+          <w:sz w:val="20"/>
+        </w:rPr>
+        <w:t xml:space="preserve"> roll and </w:t>
+      </w:r>
+      <w:r>
+        <w:rPr>
+          <w:rFonts w:ascii="Arial" w:hAnsi="Arial"/>
+          <w:sz w:val="20"/>
+        </w:rPr>
+        <w:t>their balance does not increase</w:t>
+      </w:r>
+    </w:p>
+    <w:p>
+      <w:pPr>
+        <w:pStyle w:val="bp"/>
+        <w:spacing w:before="0" w:after="0"/>
+        <w:rPr>
+          <w:rFonts w:ascii="Arial" w:hAnsi="Arial"/>
+          <w:sz w:val="20"/>
+        </w:rPr>
+      </w:pPr>
+      <w:r>
+        <w:rPr>
+          <w:rFonts w:ascii="Arial" w:hAnsi="Arial"/>
+          <w:sz w:val="20"/>
+          <w:u w:val="single"/>
+        </w:rPr>
+        <w:t>Pre-conditions</w:t>
+      </w:r>
+      <w:r>
+        <w:rPr>
+          <w:rFonts w:ascii="Arial" w:hAnsi="Arial"/>
+          <w:sz w:val="20"/>
+        </w:rPr>
+        <w:t>:</w:t>
+      </w:r>
+      <w:r>
+        <w:rPr>
+          <w:rFonts w:ascii="Arial" w:hAnsi="Arial"/>
+          <w:sz w:val="20"/>
+        </w:rPr>
+        <w:t xml:space="preserve"> </w:t>
+      </w:r>
+    </w:p>
+    <w:p>
+      <w:pPr>
+        <w:pStyle w:val="bp"/>
+        <w:numPr>
+          <w:ilvl w:val="0"/>
+          <w:numId w:val="34"/>
+        </w:numPr>
+        <w:spacing w:before="0" w:after="0"/>
+        <w:rPr>
+          <w:rFonts w:ascii="Arial" w:hAnsi="Arial"/>
+          <w:sz w:val="20"/>
+        </w:rPr>
+      </w:pPr>
+      <w:r>
+        <w:rPr>
+          <w:rFonts w:ascii="Arial" w:hAnsi="Arial"/>
+          <w:sz w:val="20"/>
+        </w:rPr>
+        <w:t>balance &gt; limit</w:t>
+      </w:r>
+    </w:p>
+    <w:p>
+      <w:pPr>
+        <w:pStyle w:val="bp"/>
+        <w:numPr>
+          <w:ilvl w:val="0"/>
+          <w:numId w:val="34"/>
+        </w:numPr>
+        <w:spacing w:before="0" w:after="0"/>
+        <w:rPr>
+          <w:rFonts w:ascii="Arial" w:hAnsi="Arial"/>
+          <w:sz w:val="20"/>
+        </w:rPr>
+      </w:pPr>
+      <w:r>
+        <w:rPr>
+          <w:rFonts w:ascii="Arial" w:hAnsi="Arial"/>
+          <w:sz w:val="20"/>
+        </w:rPr>
+        <w:t>pick = only 1 roll</w:t>
+      </w:r>
+    </w:p>
+    <w:p>
+      <w:pPr>
+        <w:pStyle w:val="bp"/>
+        <w:spacing w:before="0" w:after="0"/>
+        <w:rPr>
+          <w:rFonts w:ascii="Arial" w:hAnsi="Arial"/>
+          <w:sz w:val="20"/>
+        </w:rPr>
+      </w:pPr>
+    </w:p>
+    <w:p>
+      <w:pPr>
+        <w:pStyle w:val="bp"/>
+        <w:spacing w:before="0" w:after="0"/>
+        <w:rPr>
+          <w:rFonts w:ascii="Arial" w:hAnsi="Arial"/>
+          <w:sz w:val="20"/>
+        </w:rPr>
+      </w:pPr>
+      <w:r>
+        <w:rPr>
+          <w:rFonts w:ascii="Arial" w:hAnsi="Arial"/>
+          <w:sz w:val="20"/>
+          <w:u w:val="single"/>
+        </w:rPr>
+        <w:t>Post-conditions</w:t>
+      </w:r>
+      <w:r>
+        <w:rPr>
+          <w:rFonts w:ascii="Arial" w:hAnsi="Arial"/>
+          <w:sz w:val="20"/>
+        </w:rPr>
+        <w:t>:</w:t>
+      </w:r>
+    </w:p>
+    <w:p>
+      <w:pPr>
+        <w:pStyle w:val="bp"/>
+        <w:numPr>
+          <w:ilvl w:val="0"/>
+          <w:numId w:val="35"/>
+        </w:numPr>
+        <w:spacing w:before="0" w:after="0"/>
+        <w:rPr>
+          <w:rFonts w:ascii="Arial" w:hAnsi="Arial"/>
+          <w:sz w:val="20"/>
+        </w:rPr>
+      </w:pPr>
+      <w:r>
+        <w:rPr>
+          <w:rFonts w:ascii="Arial" w:hAnsi="Arial"/>
+          <w:sz w:val="20"/>
+        </w:rPr>
+        <w:t>balance after win is not more than balance before bet.</w:t>
+      </w:r>
+    </w:p>
+    <w:p>
+      <w:pPr>
+        <w:pStyle w:val="bp"/>
+        <w:spacing w:before="0" w:after="0"/>
+        <w:rPr>
+          <w:rFonts w:ascii="Arial" w:hAnsi="Arial"/>
+          <w:sz w:val="20"/>
+        </w:rPr>
+      </w:pPr>
+      <w:r>
+        <w:rPr>
+          <w:rFonts w:ascii="Arial" w:hAnsi="Arial"/>
+          <w:sz w:val="20"/>
+          <w:u w:val="single"/>
+        </w:rPr>
+        <w:t>Data required</w:t>
+      </w:r>
+      <w:r>
+        <w:rPr>
+          <w:rFonts w:ascii="Arial" w:hAnsi="Arial"/>
+          <w:sz w:val="20"/>
+        </w:rPr>
+        <w:t xml:space="preserve">: </w:t>
+      </w:r>
+    </w:p>
+    <w:p>
+      <w:pPr>
+        <w:pStyle w:val="bp"/>
+        <w:numPr>
+          <w:ilvl w:val="0"/>
+          <w:numId w:val="35"/>
+        </w:numPr>
+        <w:spacing w:before="0" w:after="0"/>
+        <w:rPr>
+          <w:rFonts w:ascii="Arial" w:hAnsi="Arial"/>
+          <w:sz w:val="20"/>
+        </w:rPr>
+      </w:pPr>
+      <w:r>
+        <w:rPr>
+          <w:rFonts w:ascii="Arial" w:hAnsi="Arial"/>
+          <w:sz w:val="20"/>
+        </w:rPr>
+        <w:t>balance</w:t>
+      </w:r>
+    </w:p>
+    <w:p>
+      <w:pPr>
+        <w:pStyle w:val="bp"/>
+        <w:numPr>
+          <w:ilvl w:val="0"/>
+          <w:numId w:val="35"/>
+        </w:numPr>
+        <w:spacing w:before="0" w:after="0"/>
+        <w:rPr>
+          <w:rFonts w:ascii="Arial" w:hAnsi="Arial"/>
+          <w:sz w:val="20"/>
+        </w:rPr>
+      </w:pPr>
+      <w:r>
+        <w:rPr>
+          <w:rFonts w:ascii="Arial" w:hAnsi="Arial"/>
+          <w:sz w:val="20"/>
+        </w:rPr>
+        <w:t>pick</w:t>
+      </w:r>
+    </w:p>
+    <w:p>
+      <w:pPr>
+        <w:pStyle w:val="bp"/>
+        <w:numPr>
+          <w:ilvl w:val="0"/>
+          <w:numId w:val="35"/>
+        </w:numPr>
+        <w:spacing w:before="0" w:after="0"/>
+        <w:rPr>
+          <w:rFonts w:ascii="Arial" w:hAnsi="Arial"/>
+          <w:sz w:val="20"/>
+        </w:rPr>
+      </w:pPr>
+      <w:r>
+        <w:rPr>
+          <w:rFonts w:ascii="Arial" w:hAnsi="Arial"/>
+          <w:sz w:val="20"/>
+        </w:rPr>
+        <w:t>bet</w:t>
+      </w:r>
+    </w:p>
+    <w:p>
+      <w:pPr>
+        <w:pStyle w:val="bp"/>
+        <w:numPr>
+          <w:ilvl w:val="0"/>
+          <w:numId w:val="35"/>
+        </w:numPr>
+        <w:spacing w:before="0" w:after="0"/>
+        <w:rPr>
+          <w:rFonts w:ascii="Arial" w:hAnsi="Arial"/>
+          <w:sz w:val="20"/>
+        </w:rPr>
+      </w:pPr>
+      <w:r>
+        <w:rPr>
+          <w:rFonts w:ascii="Arial" w:hAnsi="Arial"/>
+          <w:sz w:val="20"/>
+        </w:rPr>
+        <w:t>limit</w:t>
+      </w:r>
+    </w:p>
+    <w:p>
+      <w:pPr>
+        <w:pStyle w:val="bp"/>
+        <w:numPr>
+          <w:ilvl w:val="0"/>
+          <w:numId w:val="35"/>
+        </w:numPr>
+        <w:spacing w:before="0" w:after="0"/>
+        <w:rPr>
+          <w:rFonts w:ascii="Arial" w:hAnsi="Arial"/>
+          <w:sz w:val="20"/>
+        </w:rPr>
+      </w:pPr>
+      <w:r>
+        <w:rPr>
+          <w:rFonts w:ascii="Arial" w:hAnsi="Arial"/>
+          <w:sz w:val="20"/>
+        </w:rPr>
+        <w:t>roll</w:t>
+      </w:r>
+    </w:p>
+    <w:p>
+      <w:pPr>
+        <w:pStyle w:val="bp"/>
+        <w:numPr>
+          <w:ilvl w:val="0"/>
+          <w:numId w:val="35"/>
+        </w:numPr>
+        <w:spacing w:before="0" w:after="0"/>
+        <w:rPr>
+          <w:rFonts w:ascii="Arial" w:hAnsi="Arial"/>
+          <w:sz w:val="20"/>
+        </w:rPr>
+      </w:pPr>
+      <w:r>
+        <w:rPr>
+          <w:rFonts w:ascii="Arial" w:hAnsi="Arial"/>
+          <w:sz w:val="20"/>
+        </w:rPr>
+        <w:t>game</w:t>
+      </w:r>
+    </w:p>
+    <w:p>
+      <w:pPr>
+        <w:pStyle w:val="bp"/>
+        <w:numPr>
+          <w:ilvl w:val="0"/>
+          <w:numId w:val="35"/>
+        </w:numPr>
+        <w:spacing w:before="0" w:after="0"/>
+        <w:rPr>
+          <w:rFonts w:ascii="Arial" w:hAnsi="Arial"/>
+          <w:sz w:val="20"/>
+        </w:rPr>
+      </w:pPr>
+      <w:r>
+        <w:rPr>
+          <w:rFonts w:ascii="Arial" w:hAnsi="Arial"/>
+          <w:sz w:val="20"/>
+        </w:rPr>
+        <w:t>winnings</w:t>
+      </w:r>
+    </w:p>
+    <w:p>
+      <w:pPr>
+        <w:pStyle w:val="bp"/>
+        <w:spacing w:before="0" w:after="0"/>
+        <w:rPr>
+          <w:rFonts w:ascii="Arial" w:hAnsi="Arial"/>
+          <w:sz w:val="20"/>
+        </w:rPr>
+      </w:pPr>
+    </w:p>
+    <w:p>
+      <w:pPr>
+        <w:pStyle w:val="bp"/>
+        <w:spacing w:before="0" w:after="0"/>
         <w:rPr>
           <w:rFonts w:ascii="Arial" w:hAnsi="Arial"/>
           <w:b/>
@@ -297,17 +484,7 @@
           <w:sz w:val="24"/>
           <w:szCs w:val="24"/>
         </w:rPr>
-        <w:t>&gt;</w:t>
-      </w:r>
-      <w:r>
-        <w:rPr>
-          <w:rFonts w:ascii="Arial" w:hAnsi="Arial"/>
-          <w:b/>
-          <w:sz w:val="24"/>
-          <w:szCs w:val="24"/>
-        </w:rPr>
-        <w:t xml:space="preserve"> - </w:t>
-      </w:r>
+      </w:pPr>
       <w:r>
         <w:rPr>
           <w:rFonts w:ascii="Arial" w:hAnsi="Arial"/>
@@ -316,7 +493,7 @@
           <w:sz w:val="24"/>
           <w:szCs w:val="24"/>
         </w:rPr>
-        <w:t>&lt;Incorrect payout</w:t>
+        <w:t>&lt;2</w:t>
       </w:r>
       <w:r>
         <w:rPr>
@@ -335,6 +512,35 @@
           <w:sz w:val="24"/>
           <w:szCs w:val="24"/>
         </w:rPr>
+        <w:t xml:space="preserve"> - </w:t>
+      </w:r>
+      <w:r>
+        <w:rPr>
+          <w:rFonts w:ascii="Arial" w:hAnsi="Arial"/>
+          <w:b/>
+          <w:color w:val="0000FF"/>
+          <w:sz w:val="24"/>
+          <w:szCs w:val="24"/>
+        </w:rPr>
+        <w:t>&lt;player cannot reach betting limit</w:t>
+      </w:r>
+      <w:r>
+        <w:rPr>
+          <w:rFonts w:ascii="Arial" w:hAnsi="Arial"/>
+          <w:b/>
+          <w:color w:val="0000FF"/>
+          <w:sz w:val="24"/>
+          <w:szCs w:val="24"/>
+        </w:rPr>
+        <w:t>&gt;</w:t>
+      </w:r>
+      <w:r>
+        <w:rPr>
+          <w:rFonts w:ascii="Arial" w:hAnsi="Arial"/>
+          <w:b/>
+          <w:sz w:val="24"/>
+          <w:szCs w:val="24"/>
+        </w:rPr>
         <w:t>:</w:t>
       </w:r>
     </w:p>
@@ -367,49 +573,7 @@
           <w:rFonts w:ascii="Arial" w:hAnsi="Arial"/>
           <w:sz w:val="20"/>
         </w:rPr>
-        <w:t>reproduces the bug that</w:t>
-      </w:r>
-      <w:r>
-        <w:rPr>
-          <w:rFonts w:ascii="Arial" w:hAnsi="Arial"/>
-          <w:sz w:val="20"/>
-        </w:rPr>
-        <w:t xml:space="preserve"> occurs</w:t>
-      </w:r>
-      <w:r>
-        <w:rPr>
-          <w:rFonts w:ascii="Arial" w:hAnsi="Arial"/>
-          <w:sz w:val="20"/>
-        </w:rPr>
-        <w:t xml:space="preserve"> when a player wins a bet </w:t>
-      </w:r>
-      <w:r>
-        <w:rPr>
-          <w:rFonts w:ascii="Arial" w:hAnsi="Arial"/>
-          <w:sz w:val="20"/>
-        </w:rPr>
-        <w:t>with only on</w:t>
-      </w:r>
-      <w:r>
-        <w:rPr>
-          <w:rFonts w:ascii="Arial" w:hAnsi="Arial"/>
-          <w:sz w:val="20"/>
-        </w:rPr>
-        <w:t>e</w:t>
-      </w:r>
-      <w:r>
-        <w:rPr>
-          <w:rFonts w:ascii="Arial" w:hAnsi="Arial"/>
-          <w:sz w:val="20"/>
-        </w:rPr>
-        <w:t xml:space="preserve"> roll and </w:t>
-      </w:r>
-      <w:r>
-        <w:rPr>
-          <w:rFonts w:ascii="Arial" w:hAnsi="Arial"/>
-          <w:sz w:val="20"/>
-        </w:rPr>
-        <w:t>their balance does not increase</w:t>
+        <w:t xml:space="preserve">when the limit is set to 0, the games will still end when the player has 5 left. Reproduces this behavior. </w:t>
       </w:r>
     </w:p>
     <w:p>
@@ -483,8 +647,40 @@
           <w:rFonts w:ascii="Arial" w:hAnsi="Arial"/>
           <w:sz w:val="20"/>
         </w:rPr>
-        <w:t>pick = only 1 roll</w:t>
-      </w:r>
+        <w:t>limit = 0</w:t>
+      </w:r>
+    </w:p>
+    <w:p>
+      <w:pPr>
+        <w:pStyle w:val="bp"/>
+        <w:numPr>
+          <w:ilvl w:val="0"/>
+          <w:numId w:val="34"/>
+        </w:numPr>
+        <w:spacing w:before="0" w:after="0"/>
+        <w:rPr>
+          <w:rFonts w:ascii="Arial" w:hAnsi="Arial"/>
+          <w:sz w:val="20"/>
+        </w:rPr>
+      </w:pPr>
+      <w:r>
+        <w:rPr>
+          <w:rFonts w:ascii="Arial" w:hAnsi="Arial"/>
+          <w:sz w:val="20"/>
+        </w:rPr>
+        <w:t>balance = 5</w:t>
+      </w:r>
+    </w:p>
+    <w:p>
+      <w:pPr>
+        <w:pStyle w:val="bp"/>
+        <w:spacing w:before="0" w:after="0"/>
+        <w:ind w:left="720"/>
+        <w:rPr>
+          <w:rFonts w:ascii="Arial" w:hAnsi="Arial"/>
+          <w:sz w:val="20"/>
+        </w:rPr>
+      </w:pPr>
     </w:p>
     <w:p>
       <w:pPr>
@@ -539,7 +735,14 @@
           <w:rFonts w:ascii="Arial" w:hAnsi="Arial"/>
           <w:sz w:val="20"/>
         </w:rPr>
-        <w:t>balance after win is not more than balance before bet.</w:t>
+        <w:t>Game will end with the player still on 5 instead of playing to 0</w:t>
+      </w:r>
+      <w:r>
+        <w:rPr>
+          <w:rFonts w:ascii="Arial" w:hAnsi="Arial"/>
+          <w:sz w:val="20"/>
+        </w:rPr>
+        <w:t xml:space="preserve"> if the bug is present</w:t>
       </w:r>
     </w:p>
     <w:p>
@@ -717,14 +920,33 @@
     <w:p>
       <w:pPr>
         <w:pStyle w:val="bp"/>
-        <w:spacing w:before="0" w:after="0"/>
-        <w:rPr>
-          <w:rFonts w:ascii="Arial" w:hAnsi="Arial"/>
-          <w:sz w:val="20"/>
-        </w:rPr>
-      </w:pPr>
-      <w:bookmarkStart w:id="0" w:name="_GoBack"/>
-      <w:bookmarkEnd w:id="0"/>
+        <w:numPr>
+          <w:ilvl w:val="0"/>
+          <w:numId w:val="35"/>
+        </w:numPr>
+        <w:spacing w:before="0" w:after="0"/>
+        <w:rPr>
+          <w:rFonts w:ascii="Arial" w:hAnsi="Arial"/>
+          <w:sz w:val="20"/>
+        </w:rPr>
+      </w:pPr>
+      <w:r>
+        <w:rPr>
+          <w:rFonts w:ascii="Arial" w:hAnsi="Arial"/>
+          <w:sz w:val="20"/>
+        </w:rPr>
+        <w:t>game state</w:t>
+      </w:r>
+    </w:p>
+    <w:p>
+      <w:pPr>
+        <w:pStyle w:val="bp"/>
+        <w:spacing w:before="0" w:after="0"/>
+        <w:rPr>
+          <w:rFonts w:ascii="Arial" w:hAnsi="Arial"/>
+          <w:sz w:val="20"/>
+        </w:rPr>
+      </w:pPr>
     </w:p>
     <w:p>
       <w:pPr>
@@ -746,7 +968,8 @@
           <w:sz w:val="24"/>
           <w:szCs w:val="24"/>
         </w:rPr>
-        <w:t>&lt;</w:t>
+        <w:lastRenderedPageBreak/>
+        <w:t>&lt;3</w:t>
       </w:r>
       <w:r>
         <w:rPr>
@@ -756,7 +979,16 @@
           <w:sz w:val="24"/>
           <w:szCs w:val="24"/>
         </w:rPr>
-        <w:t>2</w:t>
+        <w:t>&gt;</w:t>
+      </w:r>
+      <w:r>
+        <w:rPr>
+          <w:rFonts w:ascii="Arial" w:hAnsi="Arial"/>
+          <w:b/>
+          <w:sz w:val="24"/>
+          <w:szCs w:val="24"/>
+        </w:rPr>
+        <w:t xml:space="preserve"> - </w:t>
       </w:r>
       <w:r>
         <w:rPr>
@@ -766,16 +998,7 @@
           <w:sz w:val="24"/>
           <w:szCs w:val="24"/>
         </w:rPr>
-        <w:t>&gt;</w:t>
-      </w:r>
-      <w:r>
-        <w:rPr>
-          <w:rFonts w:ascii="Arial" w:hAnsi="Arial"/>
-          <w:b/>
-          <w:sz w:val="24"/>
-          <w:szCs w:val="24"/>
-        </w:rPr>
-        <w:t xml:space="preserve"> - </w:t>
+        <w:t>&lt;odd in the game do not appear to be correct</w:t>
       </w:r>
       <w:r>
         <w:rPr>
@@ -785,9 +1008,441 @@
           <w:sz w:val="24"/>
           <w:szCs w:val="24"/>
         </w:rPr>
-        <w:t>&lt;player cannot reach betting limit</w:t>
-      </w:r>
-      <w:r>
+        <w:t>&gt;</w:t>
+      </w:r>
+      <w:r>
+        <w:rPr>
+          <w:rFonts w:ascii="Arial" w:hAnsi="Arial"/>
+          <w:b/>
+          <w:sz w:val="24"/>
+          <w:szCs w:val="24"/>
+        </w:rPr>
+        <w:t>:</w:t>
+      </w:r>
+    </w:p>
+    <w:p>
+      <w:pPr>
+        <w:pStyle w:val="bp"/>
+        <w:spacing w:before="0" w:after="0"/>
+        <w:rPr>
+          <w:rFonts w:ascii="Arial" w:hAnsi="Arial"/>
+          <w:sz w:val="20"/>
+        </w:rPr>
+      </w:pPr>
+      <w:r>
+        <w:rPr>
+          <w:rFonts w:ascii="Arial" w:hAnsi="Arial"/>
+          <w:sz w:val="20"/>
+          <w:u w:val="single"/>
+        </w:rPr>
+        <w:t>Description</w:t>
+      </w:r>
+      <w:r>
+        <w:rPr>
+          <w:rFonts w:ascii="Arial" w:hAnsi="Arial"/>
+          <w:sz w:val="20"/>
+        </w:rPr>
+        <w:t xml:space="preserve">: the test case will run the program and trace the number of wins and losses to determine a ratio. If the bug is </w:t>
+      </w:r>
+      <w:proofErr w:type="gramStart"/>
+      <w:r>
+        <w:rPr>
+          <w:rFonts w:ascii="Arial" w:hAnsi="Arial"/>
+          <w:sz w:val="20"/>
+        </w:rPr>
+        <w:t>present</w:t>
+      </w:r>
+      <w:proofErr w:type="gramEnd"/>
+      <w:r>
+        <w:rPr>
+          <w:rFonts w:ascii="Arial" w:hAnsi="Arial"/>
+          <w:sz w:val="20"/>
+        </w:rPr>
+        <w:t xml:space="preserve"> the</w:t>
+      </w:r>
+      <w:r>
+        <w:rPr>
+          <w:rFonts w:ascii="Arial" w:hAnsi="Arial"/>
+          <w:sz w:val="20"/>
+        </w:rPr>
+        <w:t xml:space="preserve"> ratio will not be equal to 0.42. The test case will run a number of iterations of the program to work out if the ratio is consistent. </w:t>
+      </w:r>
+    </w:p>
+    <w:p>
+      <w:pPr>
+        <w:pStyle w:val="bp"/>
+        <w:spacing w:before="0" w:after="0"/>
+        <w:rPr>
+          <w:rFonts w:ascii="Arial" w:hAnsi="Arial"/>
+          <w:sz w:val="20"/>
+        </w:rPr>
+      </w:pPr>
+      <w:r>
+        <w:rPr>
+          <w:rFonts w:ascii="Arial" w:hAnsi="Arial"/>
+          <w:sz w:val="20"/>
+          <w:u w:val="single"/>
+        </w:rPr>
+        <w:t>Pre-conditions</w:t>
+      </w:r>
+      <w:r>
+        <w:rPr>
+          <w:rFonts w:ascii="Arial" w:hAnsi="Arial"/>
+          <w:sz w:val="20"/>
+        </w:rPr>
+        <w:t>:</w:t>
+      </w:r>
+      <w:r>
+        <w:rPr>
+          <w:rFonts w:ascii="Arial" w:hAnsi="Arial"/>
+          <w:sz w:val="20"/>
+        </w:rPr>
+        <w:t xml:space="preserve"> </w:t>
+      </w:r>
+    </w:p>
+    <w:p>
+      <w:pPr>
+        <w:pStyle w:val="bp"/>
+        <w:numPr>
+          <w:ilvl w:val="0"/>
+          <w:numId w:val="34"/>
+        </w:numPr>
+        <w:spacing w:before="0" w:after="0"/>
+        <w:rPr>
+          <w:rFonts w:ascii="Arial" w:hAnsi="Arial"/>
+          <w:sz w:val="20"/>
+        </w:rPr>
+      </w:pPr>
+      <w:r>
+        <w:rPr>
+          <w:rFonts w:ascii="Arial" w:hAnsi="Arial"/>
+          <w:sz w:val="20"/>
+        </w:rPr>
+        <w:t>balance &gt; limit</w:t>
+      </w:r>
+    </w:p>
+    <w:p>
+      <w:pPr>
+        <w:pStyle w:val="bp"/>
+        <w:spacing w:before="0" w:after="0"/>
+        <w:rPr>
+          <w:rFonts w:ascii="Arial" w:hAnsi="Arial"/>
+          <w:sz w:val="20"/>
+        </w:rPr>
+      </w:pPr>
+    </w:p>
+    <w:p>
+      <w:pPr>
+        <w:pStyle w:val="bp"/>
+        <w:spacing w:before="0" w:after="0"/>
+        <w:rPr>
+          <w:rFonts w:ascii="Arial" w:hAnsi="Arial"/>
+          <w:sz w:val="20"/>
+        </w:rPr>
+      </w:pPr>
+      <w:r>
+        <w:rPr>
+          <w:rFonts w:ascii="Arial" w:hAnsi="Arial"/>
+          <w:sz w:val="20"/>
+          <w:u w:val="single"/>
+        </w:rPr>
+        <w:t>Post-conditions</w:t>
+      </w:r>
+      <w:r>
+        <w:rPr>
+          <w:rFonts w:ascii="Arial" w:hAnsi="Arial"/>
+          <w:sz w:val="20"/>
+        </w:rPr>
+        <w:t>:</w:t>
+      </w:r>
+    </w:p>
+    <w:p>
+      <w:pPr>
+        <w:pStyle w:val="bp"/>
+        <w:numPr>
+          <w:ilvl w:val="0"/>
+          <w:numId w:val="35"/>
+        </w:numPr>
+        <w:spacing w:before="0" w:after="0"/>
+        <w:rPr>
+          <w:rFonts w:ascii="Arial" w:hAnsi="Arial"/>
+          <w:sz w:val="20"/>
+        </w:rPr>
+      </w:pPr>
+      <w:r>
+        <w:rPr>
+          <w:rFonts w:ascii="Arial" w:hAnsi="Arial"/>
+          <w:sz w:val="20"/>
+        </w:rPr>
+        <w:t>Game will end and the ratio of wins and losses will be printed to the display.</w:t>
+      </w:r>
+    </w:p>
+    <w:p>
+      <w:pPr>
+        <w:pStyle w:val="bp"/>
+        <w:numPr>
+          <w:ilvl w:val="0"/>
+          <w:numId w:val="35"/>
+        </w:numPr>
+        <w:spacing w:before="0" w:after="0"/>
+        <w:rPr>
+          <w:rFonts w:ascii="Arial" w:hAnsi="Arial"/>
+          <w:sz w:val="20"/>
+        </w:rPr>
+      </w:pPr>
+      <w:r>
+        <w:rPr>
+          <w:rFonts w:ascii="Arial" w:hAnsi="Arial"/>
+          <w:sz w:val="20"/>
+        </w:rPr>
+        <w:t>The win/loss ratio will not consistently be ~0.42 if the bug is present</w:t>
+      </w:r>
+    </w:p>
+    <w:p>
+      <w:pPr>
+        <w:pStyle w:val="bp"/>
+        <w:spacing w:before="0" w:after="0"/>
+        <w:rPr>
+          <w:rFonts w:ascii="Arial" w:hAnsi="Arial"/>
+          <w:sz w:val="20"/>
+        </w:rPr>
+      </w:pPr>
+      <w:r>
+        <w:rPr>
+          <w:rFonts w:ascii="Arial" w:hAnsi="Arial"/>
+          <w:sz w:val="20"/>
+        </w:rPr>
+        <w:t xml:space="preserve"> </w:t>
+      </w:r>
+    </w:p>
+    <w:p>
+      <w:pPr>
+        <w:pStyle w:val="bp"/>
+        <w:spacing w:before="0" w:after="0"/>
+        <w:rPr>
+          <w:rFonts w:ascii="Arial" w:hAnsi="Arial"/>
+          <w:sz w:val="20"/>
+        </w:rPr>
+      </w:pPr>
+      <w:r>
+        <w:rPr>
+          <w:rFonts w:ascii="Arial" w:hAnsi="Arial"/>
+          <w:sz w:val="20"/>
+          <w:u w:val="single"/>
+        </w:rPr>
+        <w:t>Data required</w:t>
+      </w:r>
+      <w:r>
+        <w:rPr>
+          <w:rFonts w:ascii="Arial" w:hAnsi="Arial"/>
+          <w:sz w:val="20"/>
+        </w:rPr>
+        <w:t xml:space="preserve">: </w:t>
+      </w:r>
+    </w:p>
+    <w:p>
+      <w:pPr>
+        <w:pStyle w:val="bp"/>
+        <w:numPr>
+          <w:ilvl w:val="0"/>
+          <w:numId w:val="35"/>
+        </w:numPr>
+        <w:spacing w:before="0" w:after="0"/>
+        <w:rPr>
+          <w:rFonts w:ascii="Arial" w:hAnsi="Arial"/>
+          <w:sz w:val="20"/>
+        </w:rPr>
+      </w:pPr>
+      <w:r>
+        <w:rPr>
+          <w:rFonts w:ascii="Arial" w:hAnsi="Arial"/>
+          <w:sz w:val="20"/>
+        </w:rPr>
+        <w:t>Balance</w:t>
+      </w:r>
+    </w:p>
+    <w:p>
+      <w:pPr>
+        <w:pStyle w:val="bp"/>
+        <w:numPr>
+          <w:ilvl w:val="0"/>
+          <w:numId w:val="35"/>
+        </w:numPr>
+        <w:spacing w:before="0" w:after="0"/>
+        <w:rPr>
+          <w:rFonts w:ascii="Arial" w:hAnsi="Arial"/>
+          <w:sz w:val="20"/>
+        </w:rPr>
+      </w:pPr>
+      <w:r>
+        <w:rPr>
+          <w:rFonts w:ascii="Arial" w:hAnsi="Arial"/>
+          <w:sz w:val="20"/>
+        </w:rPr>
+        <w:t>pick</w:t>
+      </w:r>
+    </w:p>
+    <w:p>
+      <w:pPr>
+        <w:pStyle w:val="bp"/>
+        <w:numPr>
+          <w:ilvl w:val="0"/>
+          <w:numId w:val="35"/>
+        </w:numPr>
+        <w:spacing w:before="0" w:after="0"/>
+        <w:rPr>
+          <w:rFonts w:ascii="Arial" w:hAnsi="Arial"/>
+          <w:sz w:val="20"/>
+        </w:rPr>
+      </w:pPr>
+      <w:r>
+        <w:rPr>
+          <w:rFonts w:ascii="Arial" w:hAnsi="Arial"/>
+          <w:sz w:val="20"/>
+        </w:rPr>
+        <w:t>bet</w:t>
+      </w:r>
+    </w:p>
+    <w:p>
+      <w:pPr>
+        <w:pStyle w:val="bp"/>
+        <w:numPr>
+          <w:ilvl w:val="0"/>
+          <w:numId w:val="35"/>
+        </w:numPr>
+        <w:spacing w:before="0" w:after="0"/>
+        <w:rPr>
+          <w:rFonts w:ascii="Arial" w:hAnsi="Arial"/>
+          <w:sz w:val="20"/>
+        </w:rPr>
+      </w:pPr>
+      <w:r>
+        <w:rPr>
+          <w:rFonts w:ascii="Arial" w:hAnsi="Arial"/>
+          <w:sz w:val="20"/>
+        </w:rPr>
+        <w:t>limit</w:t>
+      </w:r>
+    </w:p>
+    <w:p>
+      <w:pPr>
+        <w:pStyle w:val="bp"/>
+        <w:numPr>
+          <w:ilvl w:val="0"/>
+          <w:numId w:val="35"/>
+        </w:numPr>
+        <w:spacing w:before="0" w:after="0"/>
+        <w:rPr>
+          <w:rFonts w:ascii="Arial" w:hAnsi="Arial"/>
+          <w:sz w:val="20"/>
+        </w:rPr>
+      </w:pPr>
+      <w:r>
+        <w:rPr>
+          <w:rFonts w:ascii="Arial" w:hAnsi="Arial"/>
+          <w:sz w:val="20"/>
+        </w:rPr>
+        <w:t>roll</w:t>
+      </w:r>
+    </w:p>
+    <w:p>
+      <w:pPr>
+        <w:pStyle w:val="bp"/>
+        <w:numPr>
+          <w:ilvl w:val="0"/>
+          <w:numId w:val="35"/>
+        </w:numPr>
+        <w:spacing w:before="0" w:after="0"/>
+        <w:rPr>
+          <w:rFonts w:ascii="Arial" w:hAnsi="Arial"/>
+          <w:sz w:val="20"/>
+        </w:rPr>
+      </w:pPr>
+      <w:r>
+        <w:rPr>
+          <w:rFonts w:ascii="Arial" w:hAnsi="Arial"/>
+          <w:sz w:val="20"/>
+        </w:rPr>
+        <w:t>game</w:t>
+      </w:r>
+    </w:p>
+    <w:p>
+      <w:pPr>
+        <w:pStyle w:val="bp"/>
+        <w:numPr>
+          <w:ilvl w:val="0"/>
+          <w:numId w:val="35"/>
+        </w:numPr>
+        <w:spacing w:before="0" w:after="0"/>
+        <w:rPr>
+          <w:rFonts w:ascii="Arial" w:hAnsi="Arial"/>
+          <w:sz w:val="20"/>
+        </w:rPr>
+      </w:pPr>
+      <w:r>
+        <w:rPr>
+          <w:rFonts w:ascii="Arial" w:hAnsi="Arial"/>
+          <w:sz w:val="20"/>
+        </w:rPr>
+        <w:t>winnings</w:t>
+      </w:r>
+    </w:p>
+    <w:p>
+      <w:pPr>
+        <w:pStyle w:val="bp"/>
+        <w:numPr>
+          <w:ilvl w:val="0"/>
+          <w:numId w:val="35"/>
+        </w:numPr>
+        <w:spacing w:before="0" w:after="0"/>
+        <w:rPr>
+          <w:rFonts w:ascii="Arial" w:hAnsi="Arial"/>
+          <w:sz w:val="20"/>
+        </w:rPr>
+      </w:pPr>
+      <w:r>
+        <w:rPr>
+          <w:rFonts w:ascii="Arial" w:hAnsi="Arial"/>
+          <w:sz w:val="20"/>
+        </w:rPr>
+        <w:t>game state</w:t>
+      </w:r>
+    </w:p>
+    <w:p>
+      <w:pPr>
+        <w:pStyle w:val="bp"/>
+        <w:numPr>
+          <w:ilvl w:val="0"/>
+          <w:numId w:val="35"/>
+        </w:numPr>
+        <w:spacing w:before="0" w:after="0"/>
+        <w:rPr>
+          <w:rFonts w:ascii="Arial" w:hAnsi="Arial"/>
+          <w:sz w:val="20"/>
+        </w:rPr>
+      </w:pPr>
+      <w:r>
+        <w:rPr>
+          <w:rFonts w:ascii="Arial" w:hAnsi="Arial"/>
+          <w:sz w:val="20"/>
+        </w:rPr>
+        <w:t>win/loss ratio</w:t>
+      </w:r>
+    </w:p>
+    <w:p>
+      <w:pPr>
+        <w:pStyle w:val="bp"/>
+        <w:spacing w:before="0" w:after="0"/>
+        <w:rPr>
+          <w:rFonts w:ascii="Arial" w:hAnsi="Arial"/>
+          <w:sz w:val="20"/>
+        </w:rPr>
+      </w:pPr>
+    </w:p>
+    <w:p>
+      <w:pPr>
+        <w:pStyle w:val="bp"/>
+        <w:spacing w:before="0" w:after="0"/>
         <w:rPr>
           <w:rFonts w:ascii="Arial" w:hAnsi="Arial"/>
           <w:b/>
@@ -795,6 +1450,25 @@
           <w:sz w:val="24"/>
           <w:szCs w:val="24"/>
         </w:rPr>
+      </w:pPr>
+      <w:r>
+        <w:rPr>
+          <w:rFonts w:ascii="Arial" w:hAnsi="Arial"/>
+          <w:b/>
+          <w:color w:val="0000FF"/>
+          <w:sz w:val="24"/>
+          <w:szCs w:val="24"/>
+        </w:rPr>
+        <w:t>&lt;4</w:t>
+      </w:r>
+      <w:r>
+        <w:rPr>
+          <w:rFonts w:ascii="Arial" w:hAnsi="Arial"/>
+          <w:b/>
+          <w:color w:val="0000FF"/>
+          <w:sz w:val="24"/>
+          <w:szCs w:val="24"/>
+        </w:rPr>
         <w:t>&gt;</w:t>
       </w:r>
       <w:r>
@@ -804,6 +1478,25 @@
           <w:sz w:val="24"/>
           <w:szCs w:val="24"/>
         </w:rPr>
+        <w:t xml:space="preserve"> - </w:t>
+      </w:r>
+      <w:r>
+        <w:rPr>
+          <w:rFonts w:ascii="Arial" w:hAnsi="Arial"/>
+          <w:b/>
+          <w:color w:val="0000FF"/>
+          <w:sz w:val="24"/>
+          <w:szCs w:val="24"/>
+        </w:rPr>
+        <w:t>&lt;Game does not randomize winning rolls&gt;</w:t>
+      </w:r>
+      <w:r>
+        <w:rPr>
+          <w:rFonts w:ascii="Arial" w:hAnsi="Arial"/>
+          <w:b/>
+          <w:sz w:val="24"/>
+          <w:szCs w:val="24"/>
+        </w:rPr>
         <w:t>:</w:t>
       </w:r>
     </w:p>
@@ -836,7 +1529,7 @@
           <w:rFonts w:ascii="Arial" w:hAnsi="Arial"/>
           <w:sz w:val="20"/>
         </w:rPr>
-        <w:t xml:space="preserve">when the limit is set to 0, the games will still end when the player has 5 left. Reproduces this behavior. </w:t>
+        <w:t xml:space="preserve">The game appears to be selecting the same rolls every game. Randomizing them once at the start of the program and using the result for the remainder. </w:t>
       </w:r>
     </w:p>
     <w:p>
@@ -889,7 +1582,7 @@
           <w:rFonts w:ascii="Arial" w:hAnsi="Arial"/>
           <w:sz w:val="20"/>
         </w:rPr>
-        <w:t>balance &gt; limit</w:t>
+        <w:t>game at start.</w:t>
       </w:r>
     </w:p>
     <w:p>
@@ -910,40 +1603,15 @@
           <w:rFonts w:ascii="Arial" w:hAnsi="Arial"/>
           <w:sz w:val="20"/>
         </w:rPr>
-        <w:t>limit = 0</w:t>
-      </w:r>
-    </w:p>
-    <w:p>
-      <w:pPr>
-        <w:pStyle w:val="bp"/>
-        <w:numPr>
-          <w:ilvl w:val="0"/>
-          <w:numId w:val="34"/>
-        </w:numPr>
-        <w:spacing w:before="0" w:after="0"/>
-        <w:rPr>
-          <w:rFonts w:ascii="Arial" w:hAnsi="Arial"/>
-          <w:sz w:val="20"/>
-        </w:rPr>
-      </w:pPr>
-      <w:r>
-        <w:rPr>
-          <w:rFonts w:ascii="Arial" w:hAnsi="Arial"/>
-          <w:sz w:val="20"/>
-        </w:rPr>
-        <w:t>balance = 5</w:t>
-      </w:r>
-    </w:p>
-    <w:p>
-      <w:pPr>
-        <w:pStyle w:val="bp"/>
-        <w:spacing w:before="0" w:after="0"/>
-        <w:ind w:left="720"/>
-        <w:rPr>
-          <w:rFonts w:ascii="Arial" w:hAnsi="Arial"/>
-          <w:sz w:val="20"/>
-        </w:rPr>
-      </w:pPr>
+        <w:t>Rolls selected.</w:t>
+      </w:r>
+      <w:r>
+        <w:rPr>
+          <w:rFonts w:ascii="Arial" w:hAnsi="Arial"/>
+          <w:sz w:val="20"/>
+        </w:rPr>
+        <w:t xml:space="preserve"> </w:t>
+      </w:r>
     </w:p>
     <w:p>
       <w:pPr>
@@ -998,14 +1666,7 @@
           <w:rFonts w:ascii="Arial" w:hAnsi="Arial"/>
           <w:sz w:val="20"/>
         </w:rPr>
-        <w:t>Game will end with the player still on 5 instead of playing to 0</w:t>
-      </w:r>
-      <w:r>
-        <w:rPr>
-          <w:rFonts w:ascii="Arial" w:hAnsi="Arial"/>
-          <w:sz w:val="20"/>
-        </w:rPr>
-        <w:t xml:space="preserve"> if the bug is present</w:t>
+        <w:t>all winning rolls will be the same if bug is present.</w:t>
       </w:r>
     </w:p>
     <w:p>
@@ -1072,7 +1733,6 @@
           <w:rFonts w:ascii="Arial" w:hAnsi="Arial"/>
           <w:sz w:val="20"/>
         </w:rPr>
-        <w:lastRenderedPageBreak/>
         <w:t>pick</w:t>
       </w:r>
     </w:p>
@@ -1199,988 +1859,7 @@
           <w:rFonts w:ascii="Arial" w:hAnsi="Arial"/>
           <w:sz w:val="20"/>
         </w:rPr>
-        <w:t>game state</w:t>
-      </w:r>
-    </w:p>
-    <w:p>
-      <w:pPr>
-        <w:pStyle w:val="bp"/>
-        <w:spacing w:before="0" w:after="0"/>
-        <w:rPr>
-          <w:rFonts w:ascii="Arial" w:hAnsi="Arial"/>
-          <w:sz w:val="20"/>
-        </w:rPr>
-      </w:pPr>
-    </w:p>
-    <w:p>
-      <w:pPr>
-        <w:pStyle w:val="bp"/>
-        <w:spacing w:before="0" w:after="0"/>
-        <w:rPr>
-          <w:rFonts w:ascii="Arial" w:hAnsi="Arial"/>
-          <w:b/>
-          <w:color w:val="0000FF"/>
-          <w:sz w:val="24"/>
-          <w:szCs w:val="24"/>
-        </w:rPr>
-      </w:pPr>
-      <w:r>
-        <w:rPr>
-          <w:rFonts w:ascii="Arial" w:hAnsi="Arial"/>
-          <w:b/>
-          <w:color w:val="0000FF"/>
-          <w:sz w:val="24"/>
-          <w:szCs w:val="24"/>
-        </w:rPr>
-        <w:t>&lt;</w:t>
-      </w:r>
-      <w:r>
-        <w:rPr>
-          <w:rFonts w:ascii="Arial" w:hAnsi="Arial"/>
-          <w:b/>
-          <w:color w:val="0000FF"/>
-          <w:sz w:val="24"/>
-          <w:szCs w:val="24"/>
-        </w:rPr>
-        <w:t>3</w:t>
-      </w:r>
-      <w:r>
-        <w:rPr>
-          <w:rFonts w:ascii="Arial" w:hAnsi="Arial"/>
-          <w:b/>
-          <w:color w:val="0000FF"/>
-          <w:sz w:val="24"/>
-          <w:szCs w:val="24"/>
-        </w:rPr>
-        <w:t>&gt;</w:t>
-      </w:r>
-      <w:r>
-        <w:rPr>
-          <w:rFonts w:ascii="Arial" w:hAnsi="Arial"/>
-          <w:b/>
-          <w:sz w:val="24"/>
-          <w:szCs w:val="24"/>
-        </w:rPr>
-        <w:t xml:space="preserve"> - </w:t>
-      </w:r>
-      <w:r>
-        <w:rPr>
-          <w:rFonts w:ascii="Arial" w:hAnsi="Arial"/>
-          <w:b/>
-          <w:color w:val="0000FF"/>
-          <w:sz w:val="24"/>
-          <w:szCs w:val="24"/>
-        </w:rPr>
-        <w:t>&lt;odd in the game do not appear to be correct</w:t>
-      </w:r>
-      <w:r>
-        <w:rPr>
-          <w:rFonts w:ascii="Arial" w:hAnsi="Arial"/>
-          <w:b/>
-          <w:color w:val="0000FF"/>
-          <w:sz w:val="24"/>
-          <w:szCs w:val="24"/>
-        </w:rPr>
-        <w:t>&gt;</w:t>
-      </w:r>
-      <w:r>
-        <w:rPr>
-          <w:rFonts w:ascii="Arial" w:hAnsi="Arial"/>
-          <w:b/>
-          <w:sz w:val="24"/>
-          <w:szCs w:val="24"/>
-        </w:rPr>
-        <w:t>:</w:t>
-      </w:r>
-    </w:p>
-    <w:p>
-      <w:pPr>
-        <w:pStyle w:val="bp"/>
-        <w:spacing w:before="0" w:after="0"/>
-        <w:rPr>
-          <w:rFonts w:ascii="Arial" w:hAnsi="Arial"/>
-          <w:sz w:val="20"/>
-        </w:rPr>
-      </w:pPr>
-      <w:r>
-        <w:rPr>
-          <w:rFonts w:ascii="Arial" w:hAnsi="Arial"/>
-          <w:sz w:val="20"/>
-          <w:u w:val="single"/>
-        </w:rPr>
-        <w:t>Description</w:t>
-      </w:r>
-      <w:r>
-        <w:rPr>
-          <w:rFonts w:ascii="Arial" w:hAnsi="Arial"/>
-          <w:sz w:val="20"/>
-        </w:rPr>
-        <w:t>: the test case will run the program and trace the number of wins and losses to determine a ratio.</w:t>
-      </w:r>
-      <w:r>
-        <w:rPr>
-          <w:rFonts w:ascii="Arial" w:hAnsi="Arial"/>
-          <w:sz w:val="20"/>
-        </w:rPr>
-        <w:t xml:space="preserve"> </w:t>
-      </w:r>
-      <w:r>
-        <w:rPr>
-          <w:rFonts w:ascii="Arial" w:hAnsi="Arial"/>
-          <w:sz w:val="20"/>
-        </w:rPr>
-        <w:t xml:space="preserve">If the bug is </w:t>
-      </w:r>
-      <w:proofErr w:type="gramStart"/>
-      <w:r>
-        <w:rPr>
-          <w:rFonts w:ascii="Arial" w:hAnsi="Arial"/>
-          <w:sz w:val="20"/>
-        </w:rPr>
-        <w:t>present</w:t>
-      </w:r>
-      <w:proofErr w:type="gramEnd"/>
-      <w:r>
-        <w:rPr>
-          <w:rFonts w:ascii="Arial" w:hAnsi="Arial"/>
-          <w:sz w:val="20"/>
-        </w:rPr>
-        <w:t xml:space="preserve"> the</w:t>
-      </w:r>
-      <w:r>
-        <w:rPr>
-          <w:rFonts w:ascii="Arial" w:hAnsi="Arial"/>
-          <w:sz w:val="20"/>
-        </w:rPr>
-        <w:t xml:space="preserve"> ratio will not be equal to 0.42. The test case will run a number of iterations of the program to work out if the ratio is consistent. </w:t>
-      </w:r>
-    </w:p>
-    <w:p>
-      <w:pPr>
-        <w:pStyle w:val="bp"/>
-        <w:spacing w:before="0" w:after="0"/>
-        <w:rPr>
-          <w:rFonts w:ascii="Arial" w:hAnsi="Arial"/>
-          <w:sz w:val="20"/>
-        </w:rPr>
-      </w:pPr>
-      <w:r>
-        <w:rPr>
-          <w:rFonts w:ascii="Arial" w:hAnsi="Arial"/>
-          <w:sz w:val="20"/>
-          <w:u w:val="single"/>
-        </w:rPr>
-        <w:t>Pre-conditions</w:t>
-      </w:r>
-      <w:r>
-        <w:rPr>
-          <w:rFonts w:ascii="Arial" w:hAnsi="Arial"/>
-          <w:sz w:val="20"/>
-        </w:rPr>
-        <w:t>:</w:t>
-      </w:r>
-      <w:r>
-        <w:rPr>
-          <w:rFonts w:ascii="Arial" w:hAnsi="Arial"/>
-          <w:sz w:val="20"/>
-        </w:rPr>
-        <w:t xml:space="preserve"> </w:t>
-      </w:r>
-    </w:p>
-    <w:p>
-      <w:pPr>
-        <w:pStyle w:val="bp"/>
-        <w:numPr>
-          <w:ilvl w:val="0"/>
-          <w:numId w:val="34"/>
-        </w:numPr>
-        <w:spacing w:before="0" w:after="0"/>
-        <w:rPr>
-          <w:rFonts w:ascii="Arial" w:hAnsi="Arial"/>
-          <w:sz w:val="20"/>
-        </w:rPr>
-      </w:pPr>
-      <w:r>
-        <w:rPr>
-          <w:rFonts w:ascii="Arial" w:hAnsi="Arial"/>
-          <w:sz w:val="20"/>
-        </w:rPr>
-        <w:t>balance &gt; limit</w:t>
-      </w:r>
-    </w:p>
-    <w:p>
-      <w:pPr>
-        <w:pStyle w:val="bp"/>
-        <w:spacing w:before="0" w:after="0"/>
-        <w:rPr>
-          <w:rFonts w:ascii="Arial" w:hAnsi="Arial"/>
-          <w:sz w:val="20"/>
-        </w:rPr>
-      </w:pPr>
-    </w:p>
-    <w:p>
-      <w:pPr>
-        <w:pStyle w:val="bp"/>
-        <w:spacing w:before="0" w:after="0"/>
-        <w:rPr>
-          <w:rFonts w:ascii="Arial" w:hAnsi="Arial"/>
-          <w:sz w:val="20"/>
-        </w:rPr>
-      </w:pPr>
-      <w:r>
-        <w:rPr>
-          <w:rFonts w:ascii="Arial" w:hAnsi="Arial"/>
-          <w:sz w:val="20"/>
-          <w:u w:val="single"/>
-        </w:rPr>
-        <w:t>Post-conditions</w:t>
-      </w:r>
-      <w:r>
-        <w:rPr>
-          <w:rFonts w:ascii="Arial" w:hAnsi="Arial"/>
-          <w:sz w:val="20"/>
-        </w:rPr>
-        <w:t>:</w:t>
-      </w:r>
-    </w:p>
-    <w:p>
-      <w:pPr>
-        <w:pStyle w:val="bp"/>
-        <w:numPr>
-          <w:ilvl w:val="0"/>
-          <w:numId w:val="35"/>
-        </w:numPr>
-        <w:spacing w:before="0" w:after="0"/>
-        <w:rPr>
-          <w:rFonts w:ascii="Arial" w:hAnsi="Arial"/>
-          <w:sz w:val="20"/>
-        </w:rPr>
-      </w:pPr>
-      <w:r>
-        <w:rPr>
-          <w:rFonts w:ascii="Arial" w:hAnsi="Arial"/>
-          <w:sz w:val="20"/>
-        </w:rPr>
-        <w:t xml:space="preserve">Game </w:t>
-      </w:r>
-      <w:r>
-        <w:rPr>
-          <w:rFonts w:ascii="Arial" w:hAnsi="Arial"/>
-          <w:sz w:val="20"/>
-        </w:rPr>
-        <w:t>will end and the ratio of wins and losses will be printed to the display.</w:t>
-      </w:r>
-    </w:p>
-    <w:p>
-      <w:pPr>
-        <w:pStyle w:val="bp"/>
-        <w:numPr>
-          <w:ilvl w:val="0"/>
-          <w:numId w:val="35"/>
-        </w:numPr>
-        <w:spacing w:before="0" w:after="0"/>
-        <w:rPr>
-          <w:rFonts w:ascii="Arial" w:hAnsi="Arial"/>
-          <w:sz w:val="20"/>
-        </w:rPr>
-      </w:pPr>
-      <w:r>
-        <w:rPr>
-          <w:rFonts w:ascii="Arial" w:hAnsi="Arial"/>
-          <w:sz w:val="20"/>
-        </w:rPr>
-        <w:t>The win/loss ratio will not consistently be ~0.42 if the bug is present</w:t>
-      </w:r>
-    </w:p>
-    <w:p>
-      <w:pPr>
-        <w:pStyle w:val="bp"/>
-        <w:spacing w:before="0" w:after="0"/>
-        <w:rPr>
-          <w:rFonts w:ascii="Arial" w:hAnsi="Arial"/>
-          <w:sz w:val="20"/>
-        </w:rPr>
-      </w:pPr>
-      <w:r>
-        <w:rPr>
-          <w:rFonts w:ascii="Arial" w:hAnsi="Arial"/>
-          <w:sz w:val="20"/>
-        </w:rPr>
-        <w:t xml:space="preserve"> </w:t>
-      </w:r>
-    </w:p>
-    <w:p>
-      <w:pPr>
-        <w:pStyle w:val="bp"/>
-        <w:spacing w:before="0" w:after="0"/>
-        <w:rPr>
-          <w:rFonts w:ascii="Arial" w:hAnsi="Arial"/>
-          <w:sz w:val="20"/>
-        </w:rPr>
-      </w:pPr>
-      <w:r>
-        <w:rPr>
-          <w:rFonts w:ascii="Arial" w:hAnsi="Arial"/>
-          <w:sz w:val="20"/>
-          <w:u w:val="single"/>
-        </w:rPr>
-        <w:t>Data required</w:t>
-      </w:r>
-      <w:r>
-        <w:rPr>
-          <w:rFonts w:ascii="Arial" w:hAnsi="Arial"/>
-          <w:sz w:val="20"/>
-        </w:rPr>
-        <w:t xml:space="preserve">: </w:t>
-      </w:r>
-    </w:p>
-    <w:p>
-      <w:pPr>
-        <w:pStyle w:val="bp"/>
-        <w:numPr>
-          <w:ilvl w:val="0"/>
-          <w:numId w:val="35"/>
-        </w:numPr>
-        <w:spacing w:before="0" w:after="0"/>
-        <w:rPr>
-          <w:rFonts w:ascii="Arial" w:hAnsi="Arial"/>
-          <w:sz w:val="20"/>
-        </w:rPr>
-      </w:pPr>
-      <w:r>
-        <w:rPr>
-          <w:rFonts w:ascii="Arial" w:hAnsi="Arial"/>
-          <w:sz w:val="20"/>
-        </w:rPr>
-        <w:t>B</w:t>
-      </w:r>
-      <w:r>
-        <w:rPr>
-          <w:rFonts w:ascii="Arial" w:hAnsi="Arial"/>
-          <w:sz w:val="20"/>
-        </w:rPr>
-        <w:t>alance</w:t>
-      </w:r>
-    </w:p>
-    <w:p>
-      <w:pPr>
-        <w:pStyle w:val="bp"/>
-        <w:numPr>
-          <w:ilvl w:val="0"/>
-          <w:numId w:val="35"/>
-        </w:numPr>
-        <w:spacing w:before="0" w:after="0"/>
-        <w:rPr>
-          <w:rFonts w:ascii="Arial" w:hAnsi="Arial"/>
-          <w:sz w:val="20"/>
-        </w:rPr>
-      </w:pPr>
-      <w:r>
-        <w:rPr>
-          <w:rFonts w:ascii="Arial" w:hAnsi="Arial"/>
-          <w:sz w:val="20"/>
-        </w:rPr>
-        <w:t>pick</w:t>
-      </w:r>
-    </w:p>
-    <w:p>
-      <w:pPr>
-        <w:pStyle w:val="bp"/>
-        <w:numPr>
-          <w:ilvl w:val="0"/>
-          <w:numId w:val="35"/>
-        </w:numPr>
-        <w:spacing w:before="0" w:after="0"/>
-        <w:rPr>
-          <w:rFonts w:ascii="Arial" w:hAnsi="Arial"/>
-          <w:sz w:val="20"/>
-        </w:rPr>
-      </w:pPr>
-      <w:r>
-        <w:rPr>
-          <w:rFonts w:ascii="Arial" w:hAnsi="Arial"/>
-          <w:sz w:val="20"/>
-        </w:rPr>
-        <w:t>bet</w:t>
-      </w:r>
-    </w:p>
-    <w:p>
-      <w:pPr>
-        <w:pStyle w:val="bp"/>
-        <w:numPr>
-          <w:ilvl w:val="0"/>
-          <w:numId w:val="35"/>
-        </w:numPr>
-        <w:spacing w:before="0" w:after="0"/>
-        <w:rPr>
-          <w:rFonts w:ascii="Arial" w:hAnsi="Arial"/>
-          <w:sz w:val="20"/>
-        </w:rPr>
-      </w:pPr>
-      <w:r>
-        <w:rPr>
-          <w:rFonts w:ascii="Arial" w:hAnsi="Arial"/>
-          <w:sz w:val="20"/>
-        </w:rPr>
-        <w:t>limit</w:t>
-      </w:r>
-    </w:p>
-    <w:p>
-      <w:pPr>
-        <w:pStyle w:val="bp"/>
-        <w:numPr>
-          <w:ilvl w:val="0"/>
-          <w:numId w:val="35"/>
-        </w:numPr>
-        <w:spacing w:before="0" w:after="0"/>
-        <w:rPr>
-          <w:rFonts w:ascii="Arial" w:hAnsi="Arial"/>
-          <w:sz w:val="20"/>
-        </w:rPr>
-      </w:pPr>
-      <w:r>
-        <w:rPr>
-          <w:rFonts w:ascii="Arial" w:hAnsi="Arial"/>
-          <w:sz w:val="20"/>
-        </w:rPr>
-        <w:t>roll</w:t>
-      </w:r>
-    </w:p>
-    <w:p>
-      <w:pPr>
-        <w:pStyle w:val="bp"/>
-        <w:numPr>
-          <w:ilvl w:val="0"/>
-          <w:numId w:val="35"/>
-        </w:numPr>
-        <w:spacing w:before="0" w:after="0"/>
-        <w:rPr>
-          <w:rFonts w:ascii="Arial" w:hAnsi="Arial"/>
-          <w:sz w:val="20"/>
-        </w:rPr>
-      </w:pPr>
-      <w:r>
-        <w:rPr>
-          <w:rFonts w:ascii="Arial" w:hAnsi="Arial"/>
-          <w:sz w:val="20"/>
-        </w:rPr>
-        <w:t>game</w:t>
-      </w:r>
-    </w:p>
-    <w:p>
-      <w:pPr>
-        <w:pStyle w:val="bp"/>
-        <w:numPr>
-          <w:ilvl w:val="0"/>
-          <w:numId w:val="35"/>
-        </w:numPr>
-        <w:spacing w:before="0" w:after="0"/>
-        <w:rPr>
-          <w:rFonts w:ascii="Arial" w:hAnsi="Arial"/>
-          <w:sz w:val="20"/>
-        </w:rPr>
-      </w:pPr>
-      <w:r>
-        <w:rPr>
-          <w:rFonts w:ascii="Arial" w:hAnsi="Arial"/>
-          <w:sz w:val="20"/>
-        </w:rPr>
-        <w:t>winnings</w:t>
-      </w:r>
-    </w:p>
-    <w:p>
-      <w:pPr>
-        <w:pStyle w:val="bp"/>
-        <w:numPr>
-          <w:ilvl w:val="0"/>
-          <w:numId w:val="35"/>
-        </w:numPr>
-        <w:spacing w:before="0" w:after="0"/>
-        <w:rPr>
-          <w:rFonts w:ascii="Arial" w:hAnsi="Arial"/>
-          <w:sz w:val="20"/>
-        </w:rPr>
-      </w:pPr>
-      <w:r>
-        <w:rPr>
-          <w:rFonts w:ascii="Arial" w:hAnsi="Arial"/>
-          <w:sz w:val="20"/>
-        </w:rPr>
-        <w:t>game state</w:t>
-      </w:r>
-    </w:p>
-    <w:p>
-      <w:pPr>
-        <w:pStyle w:val="bp"/>
-        <w:numPr>
-          <w:ilvl w:val="0"/>
-          <w:numId w:val="35"/>
-        </w:numPr>
-        <w:spacing w:before="0" w:after="0"/>
-        <w:rPr>
-          <w:rFonts w:ascii="Arial" w:hAnsi="Arial"/>
-          <w:sz w:val="20"/>
-        </w:rPr>
-      </w:pPr>
-      <w:r>
-        <w:rPr>
-          <w:rFonts w:ascii="Arial" w:hAnsi="Arial"/>
-          <w:sz w:val="20"/>
-        </w:rPr>
-        <w:t>win/loss ratio</w:t>
-      </w:r>
-    </w:p>
-    <w:p>
-      <w:pPr>
-        <w:pStyle w:val="bp"/>
-        <w:spacing w:before="0" w:after="0"/>
-        <w:rPr>
-          <w:rFonts w:ascii="Arial" w:hAnsi="Arial"/>
-          <w:sz w:val="20"/>
-        </w:rPr>
-      </w:pPr>
-    </w:p>
-    <w:p>
-      <w:pPr>
-        <w:pStyle w:val="bp"/>
-        <w:spacing w:before="0" w:after="0"/>
-        <w:rPr>
-          <w:rFonts w:ascii="Arial" w:hAnsi="Arial"/>
-          <w:b/>
-          <w:color w:val="0000FF"/>
-          <w:sz w:val="24"/>
-          <w:szCs w:val="24"/>
-        </w:rPr>
-      </w:pPr>
-      <w:r>
-        <w:rPr>
-          <w:rFonts w:ascii="Arial" w:hAnsi="Arial"/>
-          <w:b/>
-          <w:color w:val="0000FF"/>
-          <w:sz w:val="24"/>
-          <w:szCs w:val="24"/>
-        </w:rPr>
-        <w:t>&lt;</w:t>
-      </w:r>
-      <w:r>
-        <w:rPr>
-          <w:rFonts w:ascii="Arial" w:hAnsi="Arial"/>
-          <w:b/>
-          <w:color w:val="0000FF"/>
-          <w:sz w:val="24"/>
-          <w:szCs w:val="24"/>
-        </w:rPr>
-        <w:t>4</w:t>
-      </w:r>
-      <w:r>
-        <w:rPr>
-          <w:rFonts w:ascii="Arial" w:hAnsi="Arial"/>
-          <w:b/>
-          <w:color w:val="0000FF"/>
-          <w:sz w:val="24"/>
-          <w:szCs w:val="24"/>
-        </w:rPr>
-        <w:t>&gt;</w:t>
-      </w:r>
-      <w:r>
-        <w:rPr>
-          <w:rFonts w:ascii="Arial" w:hAnsi="Arial"/>
-          <w:b/>
-          <w:sz w:val="24"/>
-          <w:szCs w:val="24"/>
-        </w:rPr>
-        <w:t xml:space="preserve"> - </w:t>
-      </w:r>
-      <w:r>
-        <w:rPr>
-          <w:rFonts w:ascii="Arial" w:hAnsi="Arial"/>
-          <w:b/>
-          <w:color w:val="0000FF"/>
-          <w:sz w:val="24"/>
-          <w:szCs w:val="24"/>
-        </w:rPr>
-        <w:t>&lt;</w:t>
-      </w:r>
-      <w:r>
-        <w:rPr>
-          <w:rFonts w:ascii="Arial" w:hAnsi="Arial"/>
-          <w:b/>
-          <w:color w:val="0000FF"/>
-          <w:sz w:val="24"/>
-          <w:szCs w:val="24"/>
-        </w:rPr>
-        <w:t>Game does not randomize winning rolls&gt;</w:t>
-      </w:r>
-      <w:r>
-        <w:rPr>
-          <w:rFonts w:ascii="Arial" w:hAnsi="Arial"/>
-          <w:b/>
-          <w:sz w:val="24"/>
-          <w:szCs w:val="24"/>
-        </w:rPr>
-        <w:t>:</w:t>
-      </w:r>
-    </w:p>
-    <w:p>
-      <w:pPr>
-        <w:pStyle w:val="bp"/>
-        <w:spacing w:before="0" w:after="0"/>
-        <w:rPr>
-          <w:rFonts w:ascii="Arial" w:hAnsi="Arial"/>
-          <w:sz w:val="20"/>
-        </w:rPr>
-      </w:pPr>
-      <w:r>
-        <w:rPr>
-          <w:rFonts w:ascii="Arial" w:hAnsi="Arial"/>
-          <w:sz w:val="20"/>
-          <w:u w:val="single"/>
-        </w:rPr>
-        <w:t>Description</w:t>
-      </w:r>
-      <w:r>
-        <w:rPr>
-          <w:rFonts w:ascii="Arial" w:hAnsi="Arial"/>
-          <w:sz w:val="20"/>
-        </w:rPr>
-        <w:t xml:space="preserve">: </w:t>
-      </w:r>
-      <w:r>
-        <w:rPr>
-          <w:rFonts w:ascii="Arial" w:hAnsi="Arial"/>
-          <w:sz w:val="20"/>
-        </w:rPr>
-        <w:t xml:space="preserve">The game appears to be selecting the same rolls every game. Randomizing them once at the start of the program and using the result for the remainder. </w:t>
-      </w:r>
-    </w:p>
-    <w:p>
-      <w:pPr>
-        <w:pStyle w:val="bp"/>
-        <w:spacing w:before="0" w:after="0"/>
-        <w:rPr>
-          <w:rFonts w:ascii="Arial" w:hAnsi="Arial"/>
-          <w:sz w:val="20"/>
-        </w:rPr>
-      </w:pPr>
-      <w:r>
-        <w:rPr>
-          <w:rFonts w:ascii="Arial" w:hAnsi="Arial"/>
-          <w:sz w:val="20"/>
-          <w:u w:val="single"/>
-        </w:rPr>
-        <w:t>Pre-conditions</w:t>
-      </w:r>
-      <w:r>
-        <w:rPr>
-          <w:rFonts w:ascii="Arial" w:hAnsi="Arial"/>
-          <w:sz w:val="20"/>
-        </w:rPr>
-        <w:t>:</w:t>
-      </w:r>
-      <w:r>
-        <w:rPr>
-          <w:rFonts w:ascii="Arial" w:hAnsi="Arial"/>
-          <w:sz w:val="20"/>
-        </w:rPr>
-        <w:t xml:space="preserve"> </w:t>
-      </w:r>
-    </w:p>
-    <w:p>
-      <w:pPr>
-        <w:pStyle w:val="bp"/>
-        <w:numPr>
-          <w:ilvl w:val="0"/>
-          <w:numId w:val="34"/>
-        </w:numPr>
-        <w:spacing w:before="0" w:after="0"/>
-        <w:rPr>
-          <w:rFonts w:ascii="Arial" w:hAnsi="Arial"/>
-          <w:sz w:val="20"/>
-        </w:rPr>
-      </w:pPr>
-      <w:r>
-        <w:rPr>
-          <w:rFonts w:ascii="Arial" w:hAnsi="Arial"/>
-          <w:sz w:val="20"/>
-        </w:rPr>
-        <w:t>game at start.</w:t>
-      </w:r>
-    </w:p>
-    <w:p>
-      <w:pPr>
-        <w:pStyle w:val="bp"/>
-        <w:numPr>
-          <w:ilvl w:val="0"/>
-          <w:numId w:val="34"/>
-        </w:numPr>
-        <w:spacing w:before="0" w:after="0"/>
-        <w:rPr>
-          <w:rFonts w:ascii="Arial" w:hAnsi="Arial"/>
-          <w:sz w:val="20"/>
-        </w:rPr>
-      </w:pPr>
-      <w:r>
-        <w:rPr>
-          <w:rFonts w:ascii="Arial" w:hAnsi="Arial"/>
-          <w:sz w:val="20"/>
-        </w:rPr>
-        <w:t>Rolls selected.</w:t>
-      </w:r>
-      <w:r>
-        <w:rPr>
-          <w:rFonts w:ascii="Arial" w:hAnsi="Arial"/>
-          <w:sz w:val="20"/>
-        </w:rPr>
-        <w:t xml:space="preserve"> </w:t>
-      </w:r>
-    </w:p>
-    <w:p>
-      <w:pPr>
-        <w:pStyle w:val="bp"/>
-        <w:spacing w:before="0" w:after="0"/>
-        <w:rPr>
-          <w:rFonts w:ascii="Arial" w:hAnsi="Arial"/>
-          <w:sz w:val="20"/>
-        </w:rPr>
-      </w:pPr>
-    </w:p>
-    <w:p>
-      <w:pPr>
-        <w:pStyle w:val="bp"/>
-        <w:spacing w:before="0" w:after="0"/>
-        <w:rPr>
-          <w:rFonts w:ascii="Arial" w:hAnsi="Arial"/>
-          <w:sz w:val="20"/>
-        </w:rPr>
-      </w:pPr>
-      <w:r>
-        <w:rPr>
-          <w:rFonts w:ascii="Arial" w:hAnsi="Arial"/>
-          <w:sz w:val="20"/>
-          <w:u w:val="single"/>
-        </w:rPr>
-        <w:t>Post-conditions</w:t>
-      </w:r>
-      <w:r>
-        <w:rPr>
-          <w:rFonts w:ascii="Arial" w:hAnsi="Arial"/>
-          <w:sz w:val="20"/>
-        </w:rPr>
-        <w:t>:</w:t>
-      </w:r>
-    </w:p>
-    <w:p>
-      <w:pPr>
-        <w:pStyle w:val="bp"/>
-        <w:numPr>
-          <w:ilvl w:val="0"/>
-          <w:numId w:val="35"/>
-        </w:numPr>
-        <w:spacing w:before="0" w:after="0"/>
-        <w:rPr>
-          <w:rFonts w:ascii="Arial" w:hAnsi="Arial"/>
-          <w:sz w:val="20"/>
-        </w:rPr>
-      </w:pPr>
-      <w:r>
-        <w:rPr>
-          <w:rFonts w:ascii="Arial" w:hAnsi="Arial"/>
-          <w:sz w:val="20"/>
-        </w:rPr>
-        <w:t>all winning rolls will be the same if bug is present.</w:t>
-      </w:r>
-    </w:p>
-    <w:p>
-      <w:pPr>
-        <w:pStyle w:val="bp"/>
-        <w:spacing w:before="0" w:after="0"/>
-        <w:rPr>
-          <w:rFonts w:ascii="Arial" w:hAnsi="Arial"/>
-          <w:sz w:val="20"/>
-        </w:rPr>
-      </w:pPr>
-      <w:r>
-        <w:rPr>
-          <w:rFonts w:ascii="Arial" w:hAnsi="Arial"/>
-          <w:sz w:val="20"/>
-          <w:u w:val="single"/>
-        </w:rPr>
-        <w:t>Data required</w:t>
-      </w:r>
-      <w:r>
-        <w:rPr>
-          <w:rFonts w:ascii="Arial" w:hAnsi="Arial"/>
-          <w:sz w:val="20"/>
-        </w:rPr>
-        <w:t xml:space="preserve">: </w:t>
-      </w:r>
-    </w:p>
-    <w:p>
-      <w:pPr>
-        <w:pStyle w:val="bp"/>
-        <w:numPr>
-          <w:ilvl w:val="0"/>
-          <w:numId w:val="35"/>
-        </w:numPr>
-        <w:spacing w:before="0" w:after="0"/>
-        <w:rPr>
-          <w:rFonts w:ascii="Arial" w:hAnsi="Arial"/>
-          <w:sz w:val="20"/>
-        </w:rPr>
-      </w:pPr>
-      <w:r>
-        <w:rPr>
-          <w:rFonts w:ascii="Arial" w:hAnsi="Arial"/>
-          <w:sz w:val="20"/>
-        </w:rPr>
         <w:lastRenderedPageBreak/>
-        <w:t>balance</w:t>
-      </w:r>
-    </w:p>
-    <w:p>
-      <w:pPr>
-        <w:pStyle w:val="bp"/>
-        <w:numPr>
-          <w:ilvl w:val="0"/>
-          <w:numId w:val="35"/>
-        </w:numPr>
-        <w:spacing w:before="0" w:after="0"/>
-        <w:rPr>
-          <w:rFonts w:ascii="Arial" w:hAnsi="Arial"/>
-          <w:sz w:val="20"/>
-        </w:rPr>
-      </w:pPr>
-      <w:r>
-        <w:rPr>
-          <w:rFonts w:ascii="Arial" w:hAnsi="Arial"/>
-          <w:sz w:val="20"/>
-        </w:rPr>
-        <w:t>pick</w:t>
-      </w:r>
-    </w:p>
-    <w:p>
-      <w:pPr>
-        <w:pStyle w:val="bp"/>
-        <w:numPr>
-          <w:ilvl w:val="0"/>
-          <w:numId w:val="35"/>
-        </w:numPr>
-        <w:spacing w:before="0" w:after="0"/>
-        <w:rPr>
-          <w:rFonts w:ascii="Arial" w:hAnsi="Arial"/>
-          <w:sz w:val="20"/>
-        </w:rPr>
-      </w:pPr>
-      <w:r>
-        <w:rPr>
-          <w:rFonts w:ascii="Arial" w:hAnsi="Arial"/>
-          <w:sz w:val="20"/>
-        </w:rPr>
-        <w:t>bet</w:t>
-      </w:r>
-    </w:p>
-    <w:p>
-      <w:pPr>
-        <w:pStyle w:val="bp"/>
-        <w:numPr>
-          <w:ilvl w:val="0"/>
-          <w:numId w:val="35"/>
-        </w:numPr>
-        <w:spacing w:before="0" w:after="0"/>
-        <w:rPr>
-          <w:rFonts w:ascii="Arial" w:hAnsi="Arial"/>
-          <w:sz w:val="20"/>
-        </w:rPr>
-      </w:pPr>
-      <w:r>
-        <w:rPr>
-          <w:rFonts w:ascii="Arial" w:hAnsi="Arial"/>
-          <w:sz w:val="20"/>
-        </w:rPr>
-        <w:t>limit</w:t>
-      </w:r>
-    </w:p>
-    <w:p>
-      <w:pPr>
-        <w:pStyle w:val="bp"/>
-        <w:numPr>
-          <w:ilvl w:val="0"/>
-          <w:numId w:val="35"/>
-        </w:numPr>
-        <w:spacing w:before="0" w:after="0"/>
-        <w:rPr>
-          <w:rFonts w:ascii="Arial" w:hAnsi="Arial"/>
-          <w:sz w:val="20"/>
-        </w:rPr>
-      </w:pPr>
-      <w:r>
-        <w:rPr>
-          <w:rFonts w:ascii="Arial" w:hAnsi="Arial"/>
-          <w:sz w:val="20"/>
-        </w:rPr>
-        <w:t>roll</w:t>
-      </w:r>
-    </w:p>
-    <w:p>
-      <w:pPr>
-        <w:pStyle w:val="bp"/>
-        <w:numPr>
-          <w:ilvl w:val="0"/>
-          <w:numId w:val="35"/>
-        </w:numPr>
-        <w:spacing w:before="0" w:after="0"/>
-        <w:rPr>
-          <w:rFonts w:ascii="Arial" w:hAnsi="Arial"/>
-          <w:sz w:val="20"/>
-        </w:rPr>
-      </w:pPr>
-      <w:r>
-        <w:rPr>
-          <w:rFonts w:ascii="Arial" w:hAnsi="Arial"/>
-          <w:sz w:val="20"/>
-        </w:rPr>
-        <w:t>game</w:t>
-      </w:r>
-    </w:p>
-    <w:p>
-      <w:pPr>
-        <w:pStyle w:val="bp"/>
-        <w:numPr>
-          <w:ilvl w:val="0"/>
-          <w:numId w:val="35"/>
-        </w:numPr>
-        <w:spacing w:before="0" w:after="0"/>
-        <w:rPr>
-          <w:rFonts w:ascii="Arial" w:hAnsi="Arial"/>
-          <w:sz w:val="20"/>
-        </w:rPr>
-      </w:pPr>
-      <w:r>
-        <w:rPr>
-          <w:rFonts w:ascii="Arial" w:hAnsi="Arial"/>
-          <w:sz w:val="20"/>
-        </w:rPr>
-        <w:t>winnings</w:t>
-      </w:r>
-    </w:p>
-    <w:p>
-      <w:pPr>
-        <w:pStyle w:val="bp"/>
-        <w:numPr>
-          <w:ilvl w:val="0"/>
-          <w:numId w:val="35"/>
-        </w:numPr>
-        <w:spacing w:before="0" w:after="0"/>
-        <w:rPr>
-          <w:rFonts w:ascii="Arial" w:hAnsi="Arial"/>
-          <w:sz w:val="20"/>
-        </w:rPr>
-      </w:pPr>
-      <w:r>
-        <w:rPr>
-          <w:rFonts w:ascii="Arial" w:hAnsi="Arial"/>
-          <w:sz w:val="20"/>
-        </w:rPr>
         <w:t>game state</w:t>
       </w:r>
     </w:p>

</xml_diff>